<commit_message>
Materiales UD04 y correciones
</commit_message>
<xml_diff>
--- a/FuentesCurso/UD 01 - Introduccion a Learning Analytics/UD 01.01 - Introducción a Learning Analytics.docx
+++ b/FuentesCurso/UD 01 - Introduccion a Learning Analytics/UD 01.01 - Introducción a Learning Analytics.docx
@@ -297,12 +297,12 @@
             <wp:extent cx="922564" cy="322898"/>
             <wp:effectExtent b="0" l="0" r="0" t="0"/>
             <wp:wrapSquare wrapText="bothSides" distB="57150" distT="57150" distL="57150" distR="57150"/>
-            <wp:docPr id="2" name="image1.png"/>
+            <wp:docPr id="2" name="image2.png"/>
             <a:graphic>
               <a:graphicData uri="http://schemas.openxmlformats.org/drawingml/2006/picture">
                 <pic:pic>
                   <pic:nvPicPr>
-                    <pic:cNvPr id="0" name="image1.png"/>
+                    <pic:cNvPr id="0" name="image2.png"/>
                     <pic:cNvPicPr preferRelativeResize="0"/>
                   </pic:nvPicPr>
                   <pic:blipFill>
@@ -4456,7 +4456,7 @@
         <w:rPr>
           <w:rtl w:val="0"/>
         </w:rPr>
-        <w:t xml:space="preserve">Medir incremento de conocimiento, detectar situaciones anómalas, etc..</w:t>
+        <w:t xml:space="preserve">Medir incremento de conocimiento, detectar situaciones anómalas, etc.</w:t>
       </w:r>
     </w:p>
     <w:p>
@@ -4508,7 +4508,7 @@
         <w:rPr>
           <w:rtl w:val="0"/>
         </w:rPr>
-        <w:t xml:space="preserve">Notas, faltas de asistencia, tiempo de dedicación a una tarea, etc...</w:t>
+        <w:t xml:space="preserve">Notas, faltas de asistencia, tiempo de dedicación a una tarea, etc.</w:t>
       </w:r>
     </w:p>
     <w:p>
@@ -4544,7 +4544,7 @@
         <w:rPr>
           <w:rtl w:val="0"/>
         </w:rPr>
-        <w:t xml:space="preserve">Filtrar datos, normalizar datos, combinarlos con otros, etc...</w:t>
+        <w:t xml:space="preserve">Filtrar datos, normalizar datos, combinarlos con otros, etc.</w:t>
       </w:r>
     </w:p>
     <w:p>
@@ -4636,7 +4636,7 @@
         <w:rPr>
           <w:rtl w:val="0"/>
         </w:rPr>
-        <w:t xml:space="preserve">Acciones tutoriales, recomendaciones didácticas, reflexión sobre práctica docente, etc...</w:t>
+        <w:t xml:space="preserve">Acciones tutoriales, recomendaciones didácticas, reflexión sobre práctica docente, etc.</w:t>
       </w:r>
       <w:r>
         <w:rPr>
@@ -5465,12 +5465,12 @@
             <wp:extent cx="3476625" cy="2600325"/>
             <wp:effectExtent b="0" l="0" r="0" t="0"/>
             <wp:wrapTopAndBottom distB="114300" distT="114300"/>
-            <wp:docPr id="3" name="image4.png"/>
+            <wp:docPr id="3" name="image5.png"/>
             <a:graphic>
               <a:graphicData uri="http://schemas.openxmlformats.org/drawingml/2006/picture">
                 <pic:pic>
                   <pic:nvPicPr>
-                    <pic:cNvPr id="0" name="image4.png"/>
+                    <pic:cNvPr id="0" name="image5.png"/>
                     <pic:cNvPicPr preferRelativeResize="0"/>
                   </pic:nvPicPr>
                   <pic:blipFill>
@@ -5532,12 +5532,12 @@
             <wp:extent cx="3324225" cy="2595563"/>
             <wp:effectExtent b="0" l="0" r="0" t="0"/>
             <wp:wrapTopAndBottom distB="114300" distT="114300"/>
-            <wp:docPr id="1" name="image5.png"/>
+            <wp:docPr id="1" name="image4.png"/>
             <a:graphic>
               <a:graphicData uri="http://schemas.openxmlformats.org/drawingml/2006/picture">
                 <pic:pic>
                   <pic:nvPicPr>
-                    <pic:cNvPr id="0" name="image5.png"/>
+                    <pic:cNvPr id="0" name="image4.png"/>
                     <pic:cNvPicPr preferRelativeResize="0"/>
                   </pic:nvPicPr>
                   <pic:blipFill>

</xml_diff>